<commit_message>
Added Decomposition diagram and modified sequence diagrams
</commit_message>
<xml_diff>
--- a/CS352_LabGroupNumber_20200307_20200302_20200274_20200406_SDS Document.docx
+++ b/CS352_LabGroupNumber_20200307_20200302_20200274_20200406_SDS Document.docx
@@ -1,6 +1,6 @@
 
 <file path=word/document.xml><?xml version="1.0" encoding="utf-8"?>
-<w:document xmlns:wpc="http://schemas.microsoft.com/office/word/2010/wordprocessingCanvas" xmlns:cx="http://schemas.microsoft.com/office/drawing/2014/chartex" xmlns:cx1="http://schemas.microsoft.com/office/drawing/2015/9/8/chartex" xmlns:cx2="http://schemas.microsoft.com/office/drawing/2015/10/21/chartex" xmlns:cx3="http://schemas.microsoft.com/office/drawing/2016/5/9/chartex" xmlns:cx4="http://schemas.microsoft.com/office/drawing/2016/5/10/chartex" xmlns:cx5="http://schemas.microsoft.com/office/drawing/2016/5/11/chartex" xmlns:cx6="http://schemas.microsoft.com/office/drawing/2016/5/12/chartex" xmlns:cx7="http://schemas.microsoft.com/office/drawing/2016/5/13/chartex" xmlns:cx8="http://schemas.microsoft.com/office/drawing/2016/5/14/chartex" xmlns:mc="http://schemas.openxmlformats.org/markup-compatibility/2006" xmlns:aink="http://schemas.microsoft.com/office/drawing/2016/ink" xmlns:am3d="http://schemas.microsoft.com/office/drawing/2017/model3d" xmlns:o="urn:schemas-microsoft-com:office:office" xmlns:oel="http://schemas.microsoft.com/office/2019/extlst" xmlns:r="http://schemas.openxmlformats.org/officeDocument/2006/relationships" xmlns:m="http://schemas.openxmlformats.org/officeDocument/2006/math" xmlns:v="urn:schemas-microsoft-com:vml" xmlns:wp14="http://schemas.microsoft.com/office/word/2010/wordprocessingDrawing" xmlns:wp="http://schemas.openxmlformats.org/drawingml/2006/wordprocessingDrawing" xmlns:w10="urn:schemas-microsoft-com:office:word" xmlns:w="http://schemas.openxmlformats.org/wordprocessingml/2006/main" xmlns:w14="http://schemas.microsoft.com/office/word/2010/wordml" xmlns:w15="http://schemas.microsoft.com/office/word/2012/wordml" xmlns:w16cex="http://schemas.microsoft.com/office/word/2018/wordml/cex" xmlns:w16cid="http://schemas.microsoft.com/office/word/2016/wordml/cid" xmlns:w16="http://schemas.microsoft.com/office/word/2018/wordml" xmlns:w16sdtdh="http://schemas.microsoft.com/office/word/2020/wordml/sdtdatahash" xmlns:w16se="http://schemas.microsoft.com/office/word/2015/wordml/symex" xmlns:wpg="http://schemas.microsoft.com/office/word/2010/wordprocessingGroup" xmlns:wpi="http://schemas.microsoft.com/office/word/2010/wordprocessingInk" xmlns:wne="http://schemas.microsoft.com/office/word/2006/wordml" xmlns:wps="http://schemas.microsoft.com/office/word/2010/wordprocessingShape" mc:Ignorable="w14 w15 w16se w16cid w16 w16cex w16sdtdh wp14">
+<w:document xmlns:wpc="http://schemas.microsoft.com/office/word/2010/wordprocessingCanvas" xmlns:mc="http://schemas.openxmlformats.org/markup-compatibility/2006" xmlns:o="urn:schemas-microsoft-com:office:office" xmlns:r="http://schemas.openxmlformats.org/officeDocument/2006/relationships" xmlns:m="http://schemas.openxmlformats.org/officeDocument/2006/math" xmlns:v="urn:schemas-microsoft-com:vml" xmlns:wp14="http://schemas.microsoft.com/office/word/2010/wordprocessingDrawing" xmlns:wp="http://schemas.openxmlformats.org/drawingml/2006/wordprocessingDrawing" xmlns:w10="urn:schemas-microsoft-com:office:word" xmlns:w="http://schemas.openxmlformats.org/wordprocessingml/2006/main" xmlns:w14="http://schemas.microsoft.com/office/word/2010/wordml" xmlns:w15="http://schemas.microsoft.com/office/word/2012/wordml" xmlns:wpg="http://schemas.microsoft.com/office/word/2010/wordprocessingGroup" xmlns:wpi="http://schemas.microsoft.com/office/word/2010/wordprocessingInk" xmlns:wne="http://schemas.microsoft.com/office/word/2006/wordml" xmlns:wps="http://schemas.microsoft.com/office/word/2010/wordprocessingShape" mc:Ignorable="w14 w15 wp14">
   <w:body>
     <w:p>
       <w:pPr>
@@ -237,6 +237,7 @@
           <w:szCs w:val="72"/>
         </w:rPr>
       </w:pPr>
+      <w:proofErr w:type="gramStart"/>
       <w:r>
         <w:rPr>
           <w:rFonts w:ascii="Calibri" w:hAnsi="Calibri" w:cs="Calibri"/>
@@ -248,6 +249,7 @@
         </w:rPr>
         <w:t>Software design specification document</w:t>
       </w:r>
+      <w:proofErr w:type="gramEnd"/>
     </w:p>
     <w:p>
       <w:pPr>
@@ -272,6 +274,19 @@
         </w:rPr>
         <w:t>2022</w:t>
       </w:r>
+      <w:r>
+        <w:rPr>
+          <w:rFonts w:ascii="Calibri" w:hAnsi="Calibri" w:cs="Calibri"/>
+          <w:b/>
+          <w:bCs/>
+          <w:color w:val="000000"/>
+          <w:sz w:val="68"/>
+          <w:szCs w:val="68"/>
+        </w:rPr>
+        <w:t xml:space="preserve"> </w:t>
+      </w:r>
+      <w:bookmarkStart w:id="0" w:name="_GoBack"/>
+      <w:bookmarkEnd w:id="0"/>
     </w:p>
     <w:p>
       <w:pPr>
@@ -419,6 +434,7 @@
                 <w:szCs w:val="28"/>
               </w:rPr>
             </w:pPr>
+            <w:proofErr w:type="spellStart"/>
             <w:r>
               <w:rPr>
                 <w:rFonts w:hint="cs"/>
@@ -428,7 +444,19 @@
                 <w:szCs w:val="28"/>
                 <w:rtl/>
               </w:rPr>
-              <w:t>عبدااله محمود زكريا</w:t>
+              <w:t>عبدااله</w:t>
+            </w:r>
+            <w:proofErr w:type="spellEnd"/>
+            <w:r>
+              <w:rPr>
+                <w:rFonts w:hint="cs"/>
+                <w:b/>
+                <w:bCs/>
+                <w:sz w:val="28"/>
+                <w:szCs w:val="28"/>
+                <w:rtl/>
+              </w:rPr>
+              <w:t xml:space="preserve"> محمود زكريا</w:t>
             </w:r>
           </w:p>
         </w:tc>
@@ -480,6 +508,7 @@
                 <w:szCs w:val="28"/>
               </w:rPr>
             </w:pPr>
+            <w:proofErr w:type="gramStart"/>
             <w:r>
               <w:rPr>
                 <w:rFonts w:hint="cs"/>
@@ -489,7 +518,19 @@
                 <w:szCs w:val="28"/>
                 <w:rtl/>
               </w:rPr>
-              <w:t>عبدالله صالح سيد</w:t>
+              <w:t>عبدالله</w:t>
+            </w:r>
+            <w:proofErr w:type="gramEnd"/>
+            <w:r>
+              <w:rPr>
+                <w:rFonts w:hint="cs"/>
+                <w:b/>
+                <w:bCs/>
+                <w:sz w:val="28"/>
+                <w:szCs w:val="28"/>
+                <w:rtl/>
+              </w:rPr>
+              <w:t xml:space="preserve"> صالح سيد</w:t>
             </w:r>
           </w:p>
         </w:tc>
@@ -541,6 +582,7 @@
                 <w:szCs w:val="28"/>
               </w:rPr>
             </w:pPr>
+            <w:proofErr w:type="gramStart"/>
             <w:r>
               <w:rPr>
                 <w:rFonts w:hint="cs"/>
@@ -550,7 +592,19 @@
                 <w:szCs w:val="28"/>
                 <w:rtl/>
               </w:rPr>
-              <w:t>عبدالتواب محمد عبدالتواب</w:t>
+              <w:t>عبدالتواب</w:t>
+            </w:r>
+            <w:proofErr w:type="gramEnd"/>
+            <w:r>
+              <w:rPr>
+                <w:rFonts w:hint="cs"/>
+                <w:b/>
+                <w:bCs/>
+                <w:sz w:val="28"/>
+                <w:szCs w:val="28"/>
+                <w:rtl/>
+              </w:rPr>
+              <w:t xml:space="preserve"> محمد عبدالتواب</w:t>
             </w:r>
           </w:p>
         </w:tc>
@@ -569,7 +623,6 @@
           <w:p>
             <w:pPr>
               <w:rPr>
-                <w:rFonts w:hint="cs"/>
                 <w:b/>
                 <w:bCs/>
                 <w:sz w:val="28"/>
@@ -607,7 +660,6 @@
             <w:pPr>
               <w:jc w:val="center"/>
               <w:rPr>
-                <w:rFonts w:hint="cs"/>
                 <w:b/>
                 <w:bCs/>
                 <w:sz w:val="28"/>
@@ -671,6 +723,7 @@
           <w:docPartUnique/>
         </w:docPartObj>
       </w:sdtPr>
+      <w:sdtEndPr/>
       <w:sdtContent>
         <w:p>
           <w:pPr>
@@ -1045,14 +1098,19 @@
       <w:pPr>
         <w:pStyle w:val="Heading1"/>
       </w:pPr>
-      <w:bookmarkStart w:id="0" w:name="_Toc120811426"/>
+      <w:bookmarkStart w:id="1" w:name="_Toc120811426"/>
+      <w:proofErr w:type="gramStart"/>
       <w:r>
         <w:t>Instructions</w:t>
       </w:r>
       <w:r>
-        <w:t>[To be removed]</w:t>
-      </w:r>
-      <w:bookmarkEnd w:id="0"/>
+        <w:t>[</w:t>
+      </w:r>
+      <w:proofErr w:type="gramEnd"/>
+      <w:r>
+        <w:t>To be removed]</w:t>
+      </w:r>
+      <w:bookmarkEnd w:id="1"/>
     </w:p>
     <w:p>
       <w:pPr>
@@ -1162,7 +1220,7 @@
       <w:pPr>
         <w:pStyle w:val="Heading1"/>
       </w:pPr>
-      <w:bookmarkStart w:id="1" w:name="_Toc120811427"/>
+      <w:bookmarkStart w:id="2" w:name="_Toc120811427"/>
     </w:p>
     <w:p>
       <w:pPr>
@@ -1212,7 +1270,7 @@
         <w:lastRenderedPageBreak/>
         <w:t>Class diagram design</w:t>
       </w:r>
-      <w:bookmarkEnd w:id="1"/>
+      <w:bookmarkEnd w:id="2"/>
     </w:p>
     <w:p>
       <w:pPr>
@@ -1281,13 +1339,13 @@
       <w:pPr>
         <w:pStyle w:val="Heading1"/>
       </w:pPr>
-      <w:bookmarkStart w:id="2" w:name="_Toc120811428"/>
-      <w:bookmarkStart w:id="3" w:name="_Toc413612095"/>
-      <w:bookmarkStart w:id="4" w:name="_Toc414459281"/>
+      <w:bookmarkStart w:id="3" w:name="_Toc120811428"/>
+      <w:bookmarkStart w:id="4" w:name="_Toc413612095"/>
+      <w:bookmarkStart w:id="5" w:name="_Toc414459281"/>
       <w:r>
         <w:t>Class diagram Explanation</w:t>
       </w:r>
-      <w:bookmarkEnd w:id="2"/>
+      <w:bookmarkEnd w:id="3"/>
     </w:p>
     <w:p>
       <w:pPr>
@@ -1315,7 +1373,7 @@
       <w:pPr>
         <w:pStyle w:val="Heading1"/>
       </w:pPr>
-      <w:bookmarkStart w:id="5" w:name="_Toc120811429"/>
+      <w:bookmarkStart w:id="6" w:name="_Toc120811429"/>
     </w:p>
     <w:p>
       <w:pPr>
@@ -1350,7 +1408,7 @@
         <w:lastRenderedPageBreak/>
         <w:t>Sequence diagram design</w:t>
       </w:r>
-      <w:bookmarkEnd w:id="5"/>
+      <w:bookmarkEnd w:id="6"/>
     </w:p>
     <w:p>
       <w:pPr>
@@ -1439,9 +1497,9 @@
       <w:pPr>
         <w:pStyle w:val="Heading1"/>
       </w:pPr>
-      <w:bookmarkStart w:id="6" w:name="_Toc120811430"/>
-      <w:bookmarkEnd w:id="3"/>
+      <w:bookmarkStart w:id="7" w:name="_Toc120811430"/>
       <w:bookmarkEnd w:id="4"/>
+      <w:bookmarkEnd w:id="5"/>
     </w:p>
     <w:p>
       <w:pPr>
@@ -1625,8 +1683,13 @@
           </wp:anchor>
         </w:drawing>
       </w:r>
-      <w:r>
-        <w:t>sign UP</w:t>
+      <w:proofErr w:type="gramStart"/>
+      <w:r>
+        <w:t>sign</w:t>
+      </w:r>
+      <w:proofErr w:type="gramEnd"/>
+      <w:r>
+        <w:t xml:space="preserve"> UP</w:t>
       </w:r>
     </w:p>
     <w:p>
@@ -1647,9 +1710,14 @@
           <w:numId w:val="6"/>
         </w:numPr>
       </w:pPr>
+      <w:proofErr w:type="spellStart"/>
       <w:r>
         <w:lastRenderedPageBreak/>
-        <w:t>Custmor refund</w:t>
+        <w:t>Custmor</w:t>
+      </w:r>
+      <w:proofErr w:type="spellEnd"/>
+      <w:r>
+        <w:t xml:space="preserve"> refund</w:t>
       </w:r>
     </w:p>
     <w:p>
@@ -1956,7 +2024,7 @@
       <w:r>
         <w:t xml:space="preserve"> repository link</w:t>
       </w:r>
-      <w:bookmarkEnd w:id="6"/>
+      <w:bookmarkEnd w:id="7"/>
     </w:p>
     <w:p>
       <w:pPr>
@@ -1993,7 +2061,7 @@
 </file>
 
 <file path=word/endnotes.xml><?xml version="1.0" encoding="utf-8"?>
-<w:endnotes xmlns:wpc="http://schemas.microsoft.com/office/word/2010/wordprocessingCanvas" xmlns:cx="http://schemas.microsoft.com/office/drawing/2014/chartex" xmlns:cx1="http://schemas.microsoft.com/office/drawing/2015/9/8/chartex" xmlns:cx2="http://schemas.microsoft.com/office/drawing/2015/10/21/chartex" xmlns:cx3="http://schemas.microsoft.com/office/drawing/2016/5/9/chartex" xmlns:cx4="http://schemas.microsoft.com/office/drawing/2016/5/10/chartex" xmlns:cx5="http://schemas.microsoft.com/office/drawing/2016/5/11/chartex" xmlns:cx6="http://schemas.microsoft.com/office/drawing/2016/5/12/chartex" xmlns:cx7="http://schemas.microsoft.com/office/drawing/2016/5/13/chartex" xmlns:cx8="http://schemas.microsoft.com/office/drawing/2016/5/14/chartex" xmlns:mc="http://schemas.openxmlformats.org/markup-compatibility/2006" xmlns:aink="http://schemas.microsoft.com/office/drawing/2016/ink" xmlns:am3d="http://schemas.microsoft.com/office/drawing/2017/model3d" xmlns:o="urn:schemas-microsoft-com:office:office" xmlns:oel="http://schemas.microsoft.com/office/2019/extlst" xmlns:r="http://schemas.openxmlformats.org/officeDocument/2006/relationships" xmlns:m="http://schemas.openxmlformats.org/officeDocument/2006/math" xmlns:v="urn:schemas-microsoft-com:vml" xmlns:wp14="http://schemas.microsoft.com/office/word/2010/wordprocessingDrawing" xmlns:wp="http://schemas.openxmlformats.org/drawingml/2006/wordprocessingDrawing" xmlns:w10="urn:schemas-microsoft-com:office:word" xmlns:w="http://schemas.openxmlformats.org/wordprocessingml/2006/main" xmlns:w14="http://schemas.microsoft.com/office/word/2010/wordml" xmlns:w15="http://schemas.microsoft.com/office/word/2012/wordml" xmlns:w16cex="http://schemas.microsoft.com/office/word/2018/wordml/cex" xmlns:w16cid="http://schemas.microsoft.com/office/word/2016/wordml/cid" xmlns:w16="http://schemas.microsoft.com/office/word/2018/wordml" xmlns:w16sdtdh="http://schemas.microsoft.com/office/word/2020/wordml/sdtdatahash" xmlns:w16se="http://schemas.microsoft.com/office/word/2015/wordml/symex" xmlns:wpg="http://schemas.microsoft.com/office/word/2010/wordprocessingGroup" xmlns:wpi="http://schemas.microsoft.com/office/word/2010/wordprocessingInk" xmlns:wne="http://schemas.microsoft.com/office/word/2006/wordml" xmlns:wps="http://schemas.microsoft.com/office/word/2010/wordprocessingShape" mc:Ignorable="w14 w15 w16se w16cid w16 w16cex w16sdtdh wp14">
+<w:endnotes xmlns:wpc="http://schemas.microsoft.com/office/word/2010/wordprocessingCanvas" xmlns:mc="http://schemas.openxmlformats.org/markup-compatibility/2006" xmlns:o="urn:schemas-microsoft-com:office:office" xmlns:r="http://schemas.openxmlformats.org/officeDocument/2006/relationships" xmlns:m="http://schemas.openxmlformats.org/officeDocument/2006/math" xmlns:v="urn:schemas-microsoft-com:vml" xmlns:wp14="http://schemas.microsoft.com/office/word/2010/wordprocessingDrawing" xmlns:wp="http://schemas.openxmlformats.org/drawingml/2006/wordprocessingDrawing" xmlns:w10="urn:schemas-microsoft-com:office:word" xmlns:w="http://schemas.openxmlformats.org/wordprocessingml/2006/main" xmlns:w14="http://schemas.microsoft.com/office/word/2010/wordml" xmlns:w15="http://schemas.microsoft.com/office/word/2012/wordml" xmlns:wpg="http://schemas.microsoft.com/office/word/2010/wordprocessingGroup" xmlns:wpi="http://schemas.microsoft.com/office/word/2010/wordprocessingInk" xmlns:wne="http://schemas.microsoft.com/office/word/2006/wordml" xmlns:wps="http://schemas.microsoft.com/office/word/2010/wordprocessingShape" mc:Ignorable="w14 w15 wp14">
   <w:endnote w:type="separator" w:id="-1">
     <w:p>
       <w:pPr>
@@ -2018,7 +2086,7 @@
 </file>
 
 <file path=word/footer1.xml><?xml version="1.0" encoding="utf-8"?>
-<w:ftr xmlns:wpc="http://schemas.microsoft.com/office/word/2010/wordprocessingCanvas" xmlns:cx="http://schemas.microsoft.com/office/drawing/2014/chartex" xmlns:cx1="http://schemas.microsoft.com/office/drawing/2015/9/8/chartex" xmlns:cx2="http://schemas.microsoft.com/office/drawing/2015/10/21/chartex" xmlns:cx3="http://schemas.microsoft.com/office/drawing/2016/5/9/chartex" xmlns:cx4="http://schemas.microsoft.com/office/drawing/2016/5/10/chartex" xmlns:cx5="http://schemas.microsoft.com/office/drawing/2016/5/11/chartex" xmlns:cx6="http://schemas.microsoft.com/office/drawing/2016/5/12/chartex" xmlns:cx7="http://schemas.microsoft.com/office/drawing/2016/5/13/chartex" xmlns:cx8="http://schemas.microsoft.com/office/drawing/2016/5/14/chartex" xmlns:mc="http://schemas.openxmlformats.org/markup-compatibility/2006" xmlns:aink="http://schemas.microsoft.com/office/drawing/2016/ink" xmlns:am3d="http://schemas.microsoft.com/office/drawing/2017/model3d" xmlns:o="urn:schemas-microsoft-com:office:office" xmlns:oel="http://schemas.microsoft.com/office/2019/extlst" xmlns:r="http://schemas.openxmlformats.org/officeDocument/2006/relationships" xmlns:m="http://schemas.openxmlformats.org/officeDocument/2006/math" xmlns:v="urn:schemas-microsoft-com:vml" xmlns:wp14="http://schemas.microsoft.com/office/word/2010/wordprocessingDrawing" xmlns:wp="http://schemas.openxmlformats.org/drawingml/2006/wordprocessingDrawing" xmlns:w10="urn:schemas-microsoft-com:office:word" xmlns:w="http://schemas.openxmlformats.org/wordprocessingml/2006/main" xmlns:w14="http://schemas.microsoft.com/office/word/2010/wordml" xmlns:w15="http://schemas.microsoft.com/office/word/2012/wordml" xmlns:w16cex="http://schemas.microsoft.com/office/word/2018/wordml/cex" xmlns:w16cid="http://schemas.microsoft.com/office/word/2016/wordml/cid" xmlns:w16="http://schemas.microsoft.com/office/word/2018/wordml" xmlns:w16sdtdh="http://schemas.microsoft.com/office/word/2020/wordml/sdtdatahash" xmlns:w16se="http://schemas.microsoft.com/office/word/2015/wordml/symex" xmlns:wpg="http://schemas.microsoft.com/office/word/2010/wordprocessingGroup" xmlns:wpi="http://schemas.microsoft.com/office/word/2010/wordprocessingInk" xmlns:wne="http://schemas.microsoft.com/office/word/2006/wordml" xmlns:wps="http://schemas.microsoft.com/office/word/2010/wordprocessingShape" mc:Ignorable="w14 w15 w16se w16cid w16 w16cex w16sdtdh wp14">
+<w:ftr xmlns:wpc="http://schemas.microsoft.com/office/word/2010/wordprocessingCanvas" xmlns:mc="http://schemas.openxmlformats.org/markup-compatibility/2006" xmlns:o="urn:schemas-microsoft-com:office:office" xmlns:r="http://schemas.openxmlformats.org/officeDocument/2006/relationships" xmlns:m="http://schemas.openxmlformats.org/officeDocument/2006/math" xmlns:v="urn:schemas-microsoft-com:vml" xmlns:wp14="http://schemas.microsoft.com/office/word/2010/wordprocessingDrawing" xmlns:wp="http://schemas.openxmlformats.org/drawingml/2006/wordprocessingDrawing" xmlns:w10="urn:schemas-microsoft-com:office:word" xmlns:w="http://schemas.openxmlformats.org/wordprocessingml/2006/main" xmlns:w14="http://schemas.microsoft.com/office/word/2010/wordml" xmlns:w15="http://schemas.microsoft.com/office/word/2012/wordml" xmlns:wpg="http://schemas.microsoft.com/office/word/2010/wordprocessingGroup" xmlns:wpi="http://schemas.microsoft.com/office/word/2010/wordprocessingInk" xmlns:wne="http://schemas.microsoft.com/office/word/2006/wordml" xmlns:wps="http://schemas.microsoft.com/office/word/2010/wordprocessingShape" mc:Ignorable="w14 w15 wp14">
   <w:p>
     <w:pPr>
       <w:pStyle w:val="Footer"/>
@@ -2031,6 +2099,7 @@
           <w:docPartUnique/>
         </w:docPartObj>
       </w:sdtPr>
+      <w:sdtEndPr/>
       <w:sdtContent>
         <w:r>
           <w:rPr>
@@ -2140,6 +2209,7 @@
               <w:docPartUnique/>
             </w:docPartObj>
           </w:sdtPr>
+          <w:sdtEndPr/>
           <w:sdtContent>
             <w:r>
               <w:fldChar w:fldCharType="begin"/>
@@ -2154,7 +2224,7 @@
               <w:rPr>
                 <w:noProof/>
               </w:rPr>
-              <w:t>2</w:t>
+              <w:t>11</w:t>
             </w:r>
             <w:r>
               <w:rPr>
@@ -2187,7 +2257,7 @@
 </file>
 
 <file path=word/footnotes.xml><?xml version="1.0" encoding="utf-8"?>
-<w:footnotes xmlns:wpc="http://schemas.microsoft.com/office/word/2010/wordprocessingCanvas" xmlns:cx="http://schemas.microsoft.com/office/drawing/2014/chartex" xmlns:cx1="http://schemas.microsoft.com/office/drawing/2015/9/8/chartex" xmlns:cx2="http://schemas.microsoft.com/office/drawing/2015/10/21/chartex" xmlns:cx3="http://schemas.microsoft.com/office/drawing/2016/5/9/chartex" xmlns:cx4="http://schemas.microsoft.com/office/drawing/2016/5/10/chartex" xmlns:cx5="http://schemas.microsoft.com/office/drawing/2016/5/11/chartex" xmlns:cx6="http://schemas.microsoft.com/office/drawing/2016/5/12/chartex" xmlns:cx7="http://schemas.microsoft.com/office/drawing/2016/5/13/chartex" xmlns:cx8="http://schemas.microsoft.com/office/drawing/2016/5/14/chartex" xmlns:mc="http://schemas.openxmlformats.org/markup-compatibility/2006" xmlns:aink="http://schemas.microsoft.com/office/drawing/2016/ink" xmlns:am3d="http://schemas.microsoft.com/office/drawing/2017/model3d" xmlns:o="urn:schemas-microsoft-com:office:office" xmlns:oel="http://schemas.microsoft.com/office/2019/extlst" xmlns:r="http://schemas.openxmlformats.org/officeDocument/2006/relationships" xmlns:m="http://schemas.openxmlformats.org/officeDocument/2006/math" xmlns:v="urn:schemas-microsoft-com:vml" xmlns:wp14="http://schemas.microsoft.com/office/word/2010/wordprocessingDrawing" xmlns:wp="http://schemas.openxmlformats.org/drawingml/2006/wordprocessingDrawing" xmlns:w10="urn:schemas-microsoft-com:office:word" xmlns:w="http://schemas.openxmlformats.org/wordprocessingml/2006/main" xmlns:w14="http://schemas.microsoft.com/office/word/2010/wordml" xmlns:w15="http://schemas.microsoft.com/office/word/2012/wordml" xmlns:w16cex="http://schemas.microsoft.com/office/word/2018/wordml/cex" xmlns:w16cid="http://schemas.microsoft.com/office/word/2016/wordml/cid" xmlns:w16="http://schemas.microsoft.com/office/word/2018/wordml" xmlns:w16sdtdh="http://schemas.microsoft.com/office/word/2020/wordml/sdtdatahash" xmlns:w16se="http://schemas.microsoft.com/office/word/2015/wordml/symex" xmlns:wpg="http://schemas.microsoft.com/office/word/2010/wordprocessingGroup" xmlns:wpi="http://schemas.microsoft.com/office/word/2010/wordprocessingInk" xmlns:wne="http://schemas.microsoft.com/office/word/2006/wordml" xmlns:wps="http://schemas.microsoft.com/office/word/2010/wordprocessingShape" mc:Ignorable="w14 w15 w16se w16cid w16 w16cex w16sdtdh wp14">
+<w:footnotes xmlns:wpc="http://schemas.microsoft.com/office/word/2010/wordprocessingCanvas" xmlns:mc="http://schemas.openxmlformats.org/markup-compatibility/2006" xmlns:o="urn:schemas-microsoft-com:office:office" xmlns:r="http://schemas.openxmlformats.org/officeDocument/2006/relationships" xmlns:m="http://schemas.openxmlformats.org/officeDocument/2006/math" xmlns:v="urn:schemas-microsoft-com:vml" xmlns:wp14="http://schemas.microsoft.com/office/word/2010/wordprocessingDrawing" xmlns:wp="http://schemas.openxmlformats.org/drawingml/2006/wordprocessingDrawing" xmlns:w10="urn:schemas-microsoft-com:office:word" xmlns:w="http://schemas.openxmlformats.org/wordprocessingml/2006/main" xmlns:w14="http://schemas.microsoft.com/office/word/2010/wordml" xmlns:w15="http://schemas.microsoft.com/office/word/2012/wordml" xmlns:wpg="http://schemas.microsoft.com/office/word/2010/wordprocessingGroup" xmlns:wpi="http://schemas.microsoft.com/office/word/2010/wordprocessingInk" xmlns:wne="http://schemas.microsoft.com/office/word/2006/wordml" xmlns:wps="http://schemas.microsoft.com/office/word/2010/wordprocessingShape" mc:Ignorable="w14 w15 wp14">
   <w:footnote w:type="separator" w:id="-1">
     <w:p>
       <w:pPr>
@@ -2212,7 +2282,7 @@
 </file>
 
 <file path=word/header1.xml><?xml version="1.0" encoding="utf-8"?>
-<w:hdr xmlns:wpc="http://schemas.microsoft.com/office/word/2010/wordprocessingCanvas" xmlns:cx="http://schemas.microsoft.com/office/drawing/2014/chartex" xmlns:cx1="http://schemas.microsoft.com/office/drawing/2015/9/8/chartex" xmlns:cx2="http://schemas.microsoft.com/office/drawing/2015/10/21/chartex" xmlns:cx3="http://schemas.microsoft.com/office/drawing/2016/5/9/chartex" xmlns:cx4="http://schemas.microsoft.com/office/drawing/2016/5/10/chartex" xmlns:cx5="http://schemas.microsoft.com/office/drawing/2016/5/11/chartex" xmlns:cx6="http://schemas.microsoft.com/office/drawing/2016/5/12/chartex" xmlns:cx7="http://schemas.microsoft.com/office/drawing/2016/5/13/chartex" xmlns:cx8="http://schemas.microsoft.com/office/drawing/2016/5/14/chartex" xmlns:mc="http://schemas.openxmlformats.org/markup-compatibility/2006" xmlns:aink="http://schemas.microsoft.com/office/drawing/2016/ink" xmlns:am3d="http://schemas.microsoft.com/office/drawing/2017/model3d" xmlns:o="urn:schemas-microsoft-com:office:office" xmlns:oel="http://schemas.microsoft.com/office/2019/extlst" xmlns:r="http://schemas.openxmlformats.org/officeDocument/2006/relationships" xmlns:m="http://schemas.openxmlformats.org/officeDocument/2006/math" xmlns:v="urn:schemas-microsoft-com:vml" xmlns:wp14="http://schemas.microsoft.com/office/word/2010/wordprocessingDrawing" xmlns:wp="http://schemas.openxmlformats.org/drawingml/2006/wordprocessingDrawing" xmlns:w10="urn:schemas-microsoft-com:office:word" xmlns:w="http://schemas.openxmlformats.org/wordprocessingml/2006/main" xmlns:w14="http://schemas.microsoft.com/office/word/2010/wordml" xmlns:w15="http://schemas.microsoft.com/office/word/2012/wordml" xmlns:w16cex="http://schemas.microsoft.com/office/word/2018/wordml/cex" xmlns:w16cid="http://schemas.microsoft.com/office/word/2016/wordml/cid" xmlns:w16="http://schemas.microsoft.com/office/word/2018/wordml" xmlns:w16sdtdh="http://schemas.microsoft.com/office/word/2020/wordml/sdtdatahash" xmlns:w16se="http://schemas.microsoft.com/office/word/2015/wordml/symex" xmlns:wpg="http://schemas.microsoft.com/office/word/2010/wordprocessingGroup" xmlns:wpi="http://schemas.microsoft.com/office/word/2010/wordprocessingInk" xmlns:wne="http://schemas.microsoft.com/office/word/2006/wordml" xmlns:wps="http://schemas.microsoft.com/office/word/2010/wordprocessingShape" mc:Ignorable="w14 w15 w16se w16cid w16 w16cex w16sdtdh wp14">
+<w:hdr xmlns:wpc="http://schemas.microsoft.com/office/word/2010/wordprocessingCanvas" xmlns:mc="http://schemas.openxmlformats.org/markup-compatibility/2006" xmlns:o="urn:schemas-microsoft-com:office:office" xmlns:r="http://schemas.openxmlformats.org/officeDocument/2006/relationships" xmlns:m="http://schemas.openxmlformats.org/officeDocument/2006/math" xmlns:v="urn:schemas-microsoft-com:vml" xmlns:wp14="http://schemas.microsoft.com/office/word/2010/wordprocessingDrawing" xmlns:wp="http://schemas.openxmlformats.org/drawingml/2006/wordprocessingDrawing" xmlns:w10="urn:schemas-microsoft-com:office:word" xmlns:w="http://schemas.openxmlformats.org/wordprocessingml/2006/main" xmlns:w14="http://schemas.microsoft.com/office/word/2010/wordml" xmlns:w15="http://schemas.microsoft.com/office/word/2012/wordml" xmlns:wpg="http://schemas.microsoft.com/office/word/2010/wordprocessingGroup" xmlns:wpi="http://schemas.microsoft.com/office/word/2010/wordprocessingInk" xmlns:wne="http://schemas.microsoft.com/office/word/2006/wordml" xmlns:wps="http://schemas.microsoft.com/office/word/2010/wordprocessingShape" mc:Ignorable="w14 w15 wp14">
   <w:p>
     <w:pPr>
       <w:pStyle w:val="Header"/>
@@ -2348,7 +2418,29 @@
         <w:szCs w:val="40"/>
         <w:highlight w:val="black"/>
       </w:rPr>
-      <w:t>Team Name, Proj Name</w:t>
+      <w:t xml:space="preserve">Team Name, </w:t>
+    </w:r>
+    <w:proofErr w:type="spellStart"/>
+    <w:r>
+      <w:rPr>
+        <w:rFonts w:asciiTheme="majorHAnsi" w:hAnsiTheme="majorHAnsi"/>
+        <w:color w:val="FF0000"/>
+        <w:sz w:val="40"/>
+        <w:szCs w:val="40"/>
+        <w:highlight w:val="black"/>
+      </w:rPr>
+      <w:t>Proj</w:t>
+    </w:r>
+    <w:proofErr w:type="spellEnd"/>
+    <w:r>
+      <w:rPr>
+        <w:rFonts w:asciiTheme="majorHAnsi" w:hAnsiTheme="majorHAnsi"/>
+        <w:color w:val="FF0000"/>
+        <w:sz w:val="40"/>
+        <w:szCs w:val="40"/>
+        <w:highlight w:val="black"/>
+      </w:rPr>
+      <w:t xml:space="preserve"> Name</w:t>
     </w:r>
   </w:p>
   <w:p>
@@ -2413,7 +2505,7 @@
 </file>
 
 <file path=word/numbering.xml><?xml version="1.0" encoding="utf-8"?>
-<w:numbering xmlns:wpc="http://schemas.microsoft.com/office/word/2010/wordprocessingCanvas" xmlns:cx="http://schemas.microsoft.com/office/drawing/2014/chartex" xmlns:cx1="http://schemas.microsoft.com/office/drawing/2015/9/8/chartex" xmlns:cx2="http://schemas.microsoft.com/office/drawing/2015/10/21/chartex" xmlns:cx3="http://schemas.microsoft.com/office/drawing/2016/5/9/chartex" xmlns:cx4="http://schemas.microsoft.com/office/drawing/2016/5/10/chartex" xmlns:cx5="http://schemas.microsoft.com/office/drawing/2016/5/11/chartex" xmlns:cx6="http://schemas.microsoft.com/office/drawing/2016/5/12/chartex" xmlns:cx7="http://schemas.microsoft.com/office/drawing/2016/5/13/chartex" xmlns:cx8="http://schemas.microsoft.com/office/drawing/2016/5/14/chartex" xmlns:mc="http://schemas.openxmlformats.org/markup-compatibility/2006" xmlns:aink="http://schemas.microsoft.com/office/drawing/2016/ink" xmlns:am3d="http://schemas.microsoft.com/office/drawing/2017/model3d" xmlns:o="urn:schemas-microsoft-com:office:office" xmlns:oel="http://schemas.microsoft.com/office/2019/extlst" xmlns:r="http://schemas.openxmlformats.org/officeDocument/2006/relationships" xmlns:m="http://schemas.openxmlformats.org/officeDocument/2006/math" xmlns:v="urn:schemas-microsoft-com:vml" xmlns:wp14="http://schemas.microsoft.com/office/word/2010/wordprocessingDrawing" xmlns:wp="http://schemas.openxmlformats.org/drawingml/2006/wordprocessingDrawing" xmlns:w10="urn:schemas-microsoft-com:office:word" xmlns:w="http://schemas.openxmlformats.org/wordprocessingml/2006/main" xmlns:w14="http://schemas.microsoft.com/office/word/2010/wordml" xmlns:w15="http://schemas.microsoft.com/office/word/2012/wordml" xmlns:w16cex="http://schemas.microsoft.com/office/word/2018/wordml/cex" xmlns:w16cid="http://schemas.microsoft.com/office/word/2016/wordml/cid" xmlns:w16="http://schemas.microsoft.com/office/word/2018/wordml" xmlns:w16sdtdh="http://schemas.microsoft.com/office/word/2020/wordml/sdtdatahash" xmlns:w16se="http://schemas.microsoft.com/office/word/2015/wordml/symex" xmlns:wpg="http://schemas.microsoft.com/office/word/2010/wordprocessingGroup" xmlns:wpi="http://schemas.microsoft.com/office/word/2010/wordprocessingInk" xmlns:wne="http://schemas.microsoft.com/office/word/2006/wordml" xmlns:wps="http://schemas.microsoft.com/office/word/2010/wordprocessingShape" mc:Ignorable="w14 w15 w16se w16cid w16 w16cex w16sdtdh wp14">
+<w:numbering xmlns:wpc="http://schemas.microsoft.com/office/word/2010/wordprocessingCanvas" xmlns:mc="http://schemas.openxmlformats.org/markup-compatibility/2006" xmlns:o="urn:schemas-microsoft-com:office:office" xmlns:r="http://schemas.openxmlformats.org/officeDocument/2006/relationships" xmlns:m="http://schemas.openxmlformats.org/officeDocument/2006/math" xmlns:v="urn:schemas-microsoft-com:vml" xmlns:wp14="http://schemas.microsoft.com/office/word/2010/wordprocessingDrawing" xmlns:wp="http://schemas.openxmlformats.org/drawingml/2006/wordprocessingDrawing" xmlns:w10="urn:schemas-microsoft-com:office:word" xmlns:w="http://schemas.openxmlformats.org/wordprocessingml/2006/main" xmlns:w14="http://schemas.microsoft.com/office/word/2010/wordml" xmlns:w15="http://schemas.microsoft.com/office/word/2012/wordml" xmlns:wpg="http://schemas.microsoft.com/office/word/2010/wordprocessingGroup" xmlns:wpi="http://schemas.microsoft.com/office/word/2010/wordprocessingInk" xmlns:wne="http://schemas.microsoft.com/office/word/2006/wordml" xmlns:wps="http://schemas.microsoft.com/office/word/2010/wordprocessingShape" mc:Ignorable="w14 w15 wp14">
   <w:abstractNum w:abstractNumId="0" w15:restartNumberingAfterBreak="0">
     <w:nsid w:val="0EB44D2F"/>
     <w:multiLevelType w:val="hybridMultilevel"/>
@@ -2957,22 +3049,22 @@
       </w:pPr>
     </w:lvl>
   </w:abstractNum>
-  <w:num w:numId="1" w16cid:durableId="1771005571">
+  <w:num w:numId="1">
     <w:abstractNumId w:val="3"/>
   </w:num>
-  <w:num w:numId="2" w16cid:durableId="1240948081">
+  <w:num w:numId="2">
     <w:abstractNumId w:val="0"/>
   </w:num>
-  <w:num w:numId="3" w16cid:durableId="397286245">
+  <w:num w:numId="3">
     <w:abstractNumId w:val="2"/>
   </w:num>
-  <w:num w:numId="4" w16cid:durableId="637880745">
+  <w:num w:numId="4">
     <w:abstractNumId w:val="1"/>
   </w:num>
-  <w:num w:numId="5" w16cid:durableId="672606262">
+  <w:num w:numId="5">
     <w:abstractNumId w:val="0"/>
   </w:num>
-  <w:num w:numId="6" w16cid:durableId="292179008">
+  <w:num w:numId="6">
     <w:abstractNumId w:val="4"/>
   </w:num>
   <w:numIdMacAtCleanup w:val="4"/>
@@ -2980,7 +3072,7 @@
 </file>
 
 <file path=word/styles.xml><?xml version="1.0" encoding="utf-8"?>
-<w:styles xmlns:mc="http://schemas.openxmlformats.org/markup-compatibility/2006" xmlns:r="http://schemas.openxmlformats.org/officeDocument/2006/relationships" xmlns:w="http://schemas.openxmlformats.org/wordprocessingml/2006/main" xmlns:w14="http://schemas.microsoft.com/office/word/2010/wordml" xmlns:w15="http://schemas.microsoft.com/office/word/2012/wordml" xmlns:w16cex="http://schemas.microsoft.com/office/word/2018/wordml/cex" xmlns:w16cid="http://schemas.microsoft.com/office/word/2016/wordml/cid" xmlns:w16="http://schemas.microsoft.com/office/word/2018/wordml" xmlns:w16sdtdh="http://schemas.microsoft.com/office/word/2020/wordml/sdtdatahash" xmlns:w16se="http://schemas.microsoft.com/office/word/2015/wordml/symex" mc:Ignorable="w14 w15 w16se w16cid w16 w16cex w16sdtdh">
+<w:styles xmlns:mc="http://schemas.openxmlformats.org/markup-compatibility/2006" xmlns:r="http://schemas.openxmlformats.org/officeDocument/2006/relationships" xmlns:w="http://schemas.openxmlformats.org/wordprocessingml/2006/main" xmlns:w14="http://schemas.microsoft.com/office/word/2010/wordml" xmlns:w15="http://schemas.microsoft.com/office/word/2012/wordml" mc:Ignorable="w14 w15">
   <w:docDefaults>
     <w:rPrDefault>
       <w:rPr>
@@ -2996,7 +3088,7 @@
       </w:pPr>
     </w:pPrDefault>
   </w:docDefaults>
-  <w:latentStyles w:defLockedState="0" w:defUIPriority="99" w:defSemiHidden="0" w:defUnhideWhenUsed="0" w:defQFormat="0" w:count="376">
+  <w:latentStyles w:defLockedState="0" w:defUIPriority="99" w:defSemiHidden="0" w:defUnhideWhenUsed="0" w:defQFormat="0" w:count="371">
     <w:lsdException w:name="Normal" w:uiPriority="0" w:qFormat="1"/>
     <w:lsdException w:name="heading 1" w:uiPriority="9" w:qFormat="1"/>
     <w:lsdException w:name="heading 2" w:semiHidden="1" w:uiPriority="9" w:unhideWhenUsed="1" w:qFormat="1"/>
@@ -3368,11 +3460,6 @@
     <w:lsdException w:name="List Table 5 Dark Accent 6" w:uiPriority="50"/>
     <w:lsdException w:name="List Table 6 Colorful Accent 6" w:uiPriority="51"/>
     <w:lsdException w:name="List Table 7 Colorful Accent 6" w:uiPriority="52"/>
-    <w:lsdException w:name="Mention" w:semiHidden="1" w:unhideWhenUsed="1"/>
-    <w:lsdException w:name="Smart Hyperlink" w:semiHidden="1" w:unhideWhenUsed="1"/>
-    <w:lsdException w:name="Hashtag" w:semiHidden="1" w:unhideWhenUsed="1"/>
-    <w:lsdException w:name="Unresolved Mention" w:semiHidden="1" w:unhideWhenUsed="1"/>
-    <w:lsdException w:name="Smart Link" w:semiHidden="1" w:unhideWhenUsed="1"/>
   </w:latentStyles>
   <w:style w:type="paragraph" w:default="1" w:styleId="Normal">
     <w:name w:val="Normal"/>
@@ -4721,7 +4808,7 @@
 </file>
 
 <file path=customXml/itemProps1.xml><?xml version="1.0" encoding="utf-8"?>
-<ds:datastoreItem xmlns:ds="http://schemas.openxmlformats.org/officeDocument/2006/customXml" ds:itemID="{7885DAD4-5522-4696-AD0D-54BBCA59C472}">
+<ds:datastoreItem xmlns:ds="http://schemas.openxmlformats.org/officeDocument/2006/customXml" ds:itemID="{52097136-3D1F-43BB-BC9D-064E3A6C8D7B}">
   <ds:schemaRefs>
     <ds:schemaRef ds:uri="http://schemas.openxmlformats.org/officeDocument/2006/bibliography"/>
   </ds:schemaRefs>

</xml_diff>